<commit_message>
Changes to the DSA documentation
</commit_message>
<xml_diff>
--- a/DSA documentaion v1.docx
+++ b/DSA documentaion v1.docx
@@ -176,11 +176,9 @@
             <w:tcW w:w="4628" w:type="dxa"/>
           </w:tcPr>
           <w:p>
-            <w:proofErr w:type="spellStart"/>
             <w:r>
               <w:t>pyCharm</w:t>
             </w:r>
-            <w:proofErr w:type="spellEnd"/>
           </w:p>
         </w:tc>
         <w:tc>
@@ -282,21 +280,8 @@
               <w:cnfStyle w:val="000000100000"/>
             </w:pPr>
             <w:r>
-              <w:t xml:space="preserve">EC2, </w:t>
-            </w:r>
-            <w:proofErr w:type="spellStart"/>
-            <w:r>
-              <w:t>BeanStalk</w:t>
-            </w:r>
-            <w:proofErr w:type="spellEnd"/>
-            <w:r>
-              <w:t xml:space="preserve">, RDS and </w:t>
-            </w:r>
-            <w:proofErr w:type="spellStart"/>
-            <w:r>
-              <w:t>CodeStar</w:t>
-            </w:r>
-            <w:proofErr w:type="spellEnd"/>
+              <w:t>EC2, BeanStalk, RDS and CodeStar</w:t>
+            </w:r>
           </w:p>
         </w:tc>
       </w:tr>
@@ -311,11 +296,9 @@
             <w:tcW w:w="4628" w:type="dxa"/>
           </w:tcPr>
           <w:p>
-            <w:proofErr w:type="spellStart"/>
             <w:r>
               <w:t>GitHub</w:t>
             </w:r>
-            <w:proofErr w:type="spellEnd"/>
           </w:p>
         </w:tc>
         <w:tc>
@@ -326,11 +309,9 @@
             <w:pPr>
               <w:cnfStyle w:val="000000010000"/>
             </w:pPr>
-            <w:proofErr w:type="spellStart"/>
             <w:r>
               <w:t>Gitbash</w:t>
             </w:r>
-            <w:proofErr w:type="spellEnd"/>
           </w:p>
         </w:tc>
       </w:tr>
@@ -346,15 +327,7 @@
           </w:tcPr>
           <w:p>
             <w:r>
-              <w:t xml:space="preserve">Selenium </w:t>
-            </w:r>
-            <w:proofErr w:type="spellStart"/>
-            <w:r>
-              <w:t>webdriver</w:t>
-            </w:r>
-            <w:proofErr w:type="spellEnd"/>
-            <w:r>
-              <w:t xml:space="preserve"> for</w:t>
+              <w:t>Selenium webdriver for</w:t>
             </w:r>
             <w:r>
               <w:t xml:space="preserve"> python</w:t>
@@ -386,11 +359,9 @@
             <w:tcW w:w="4628" w:type="dxa"/>
           </w:tcPr>
           <w:p>
-            <w:proofErr w:type="spellStart"/>
             <w:r>
               <w:t>BeautifulSoup</w:t>
             </w:r>
-            <w:proofErr w:type="spellEnd"/>
             <w:r>
               <w:t xml:space="preserve"> for Python</w:t>
             </w:r>
@@ -441,18 +412,10 @@
         <w:t xml:space="preserve"> automation in supply chain domain has its advantage in reducing man power hence</w:t>
       </w:r>
       <w:r>
-        <w:t xml:space="preserve"> by-producing </w:t>
-      </w:r>
-      <w:proofErr w:type="gramStart"/>
-      <w:r>
-        <w:t>a</w:t>
-      </w:r>
-      <w:r>
-        <w:t xml:space="preserve"> substantial</w:t>
-      </w:r>
-      <w:proofErr w:type="gramEnd"/>
-      <w:r>
-        <w:t xml:space="preserve"> revenue.</w:t>
+        <w:t xml:space="preserve"> by-producing a</w:t>
+      </w:r>
+      <w:r>
+        <w:t xml:space="preserve"> substantial revenue.</w:t>
       </w:r>
     </w:p>
     <w:p>
@@ -523,57 +486,53 @@
         <w:t xml:space="preserve"> API</w:t>
       </w:r>
       <w:r>
-        <w:t xml:space="preserve">, you need to scrap through each </w:t>
-      </w:r>
-      <w:proofErr w:type="gramStart"/>
-      <w:r>
-        <w:t>products</w:t>
-      </w:r>
-      <w:proofErr w:type="gramEnd"/>
-      <w:r>
-        <w:t xml:space="preserve"> in a given range. Then you need to extract data from it in JSON or REST API. You need to push it to </w:t>
-      </w:r>
-      <w:proofErr w:type="spellStart"/>
-      <w:r>
-        <w:t>github</w:t>
-      </w:r>
-      <w:proofErr w:type="spellEnd"/>
-      <w:r>
-        <w:t xml:space="preserve"> URL in your branch or fork the repo and pull request.</w:t>
+        <w:t>, you nee</w:t>
+      </w:r>
+      <w:r>
+        <w:t>d to scrap through a given range of products</w:t>
+      </w:r>
+      <w:r>
+        <w:t xml:space="preserve">. Then </w:t>
+      </w:r>
+      <w:r>
+        <w:t>you need to extract data from products</w:t>
+      </w:r>
+      <w:r>
+        <w:t xml:space="preserve"> in JSON or REST API</w:t>
+      </w:r>
+      <w:r>
+        <w:t xml:space="preserve"> format. You need to push the generated file</w:t>
+      </w:r>
+      <w:r>
+        <w:t xml:space="preserve"> to github URL in your </w:t>
+      </w:r>
+      <w:r>
+        <w:t xml:space="preserve">respective git branch otherwise </w:t>
+      </w:r>
+      <w:r>
+        <w:t>fork the repo and pull request</w:t>
+      </w:r>
+      <w:r>
+        <w:t xml:space="preserve"> to me</w:t>
+      </w:r>
+      <w:r>
+        <w:t>.</w:t>
       </w:r>
     </w:p>
     <w:p>
       <w:r>
-        <w:t xml:space="preserve">The website front and backend has to be developed in Java EE with Spring MVC, Hibernate with </w:t>
-      </w:r>
-      <w:proofErr w:type="spellStart"/>
-      <w:r>
-        <w:t>RESTful</w:t>
-      </w:r>
-      <w:proofErr w:type="spellEnd"/>
-      <w:r>
-        <w:t xml:space="preserve"> </w:t>
-      </w:r>
-      <w:proofErr w:type="spellStart"/>
-      <w:r>
-        <w:t>webservices</w:t>
-      </w:r>
-      <w:proofErr w:type="spellEnd"/>
-      <w:r>
-        <w:t>.</w:t>
+        <w:t>The website front and backend has to be developed in Java EE</w:t>
+      </w:r>
+      <w:r>
+        <w:t xml:space="preserve"> with Spring MVC, Hibernate along with</w:t>
+      </w:r>
+      <w:r>
+        <w:t xml:space="preserve"> RESTful webservices.</w:t>
       </w:r>
     </w:p>
     <w:p>
       <w:r>
-        <w:t xml:space="preserve">The website will be deployed in AWS </w:t>
-      </w:r>
-      <w:proofErr w:type="spellStart"/>
-      <w:r>
-        <w:t>BeanStalk</w:t>
-      </w:r>
-      <w:proofErr w:type="spellEnd"/>
-      <w:r>
-        <w:t>.</w:t>
+        <w:t>The website will be deployed in AWS BeanStalk.</w:t>
       </w:r>
     </w:p>
     <w:p>
@@ -584,55 +543,83 @@
         <w:t xml:space="preserve"> on</w:t>
       </w:r>
       <w:r>
-        <w:t xml:space="preserve"> </w:t>
-      </w:r>
-      <w:proofErr w:type="gramStart"/>
-      <w:r>
-        <w:t>Aliexpress.com ,update</w:t>
-      </w:r>
-      <w:proofErr w:type="gramEnd"/>
-      <w:r>
-        <w:t xml:space="preserve"> the prices and push it to </w:t>
-      </w:r>
-      <w:proofErr w:type="spellStart"/>
-      <w:r>
-        <w:t>gitHub</w:t>
-      </w:r>
-      <w:proofErr w:type="spellEnd"/>
-      <w:r>
-        <w:t xml:space="preserve">. Those price updates will </w:t>
-      </w:r>
-      <w:r>
-        <w:t xml:space="preserve">also </w:t>
-      </w:r>
-      <w:r>
-        <w:t>be pu</w:t>
-      </w:r>
-      <w:r>
-        <w:t>shed</w:t>
-      </w:r>
-      <w:r>
-        <w:t xml:space="preserve"> to AWS RDS those will</w:t>
+        <w:t xml:space="preserve"> Aliexpress.com ,update the prices and push it to gitHub. Those price updates</w:t>
+      </w:r>
+      <w:r>
+        <w:t xml:space="preserve"> from github</w:t>
+      </w:r>
+      <w:r>
+        <w:t xml:space="preserve"> will</w:t>
+      </w:r>
+      <w:r>
+        <w:t xml:space="preserve"> be fetched and sent back</w:t>
+      </w:r>
+      <w:r>
+        <w:t xml:space="preserve"> to AWS</w:t>
+      </w:r>
+      <w:r>
+        <w:t xml:space="preserve"> RDS those are</w:t>
       </w:r>
       <w:r>
         <w:t xml:space="preserve"> in the end </w:t>
       </w:r>
       <w:r>
-        <w:t>be fetched back to the JSP</w:t>
-      </w:r>
-      <w:r>
-        <w:t xml:space="preserve"> page.</w:t>
+        <w:t>be shown</w:t>
+      </w:r>
+      <w:r>
+        <w:t xml:space="preserve"> back to the JSP</w:t>
+      </w:r>
+      <w:r>
+        <w:t xml:space="preserve"> page</w:t>
+      </w:r>
+      <w:r>
+        <w:t xml:space="preserve"> in response</w:t>
+      </w:r>
+      <w:r>
+        <w:t>.</w:t>
       </w:r>
     </w:p>
     <w:p>
       <w:r>
-        <w:t>The orders details will be updated in a excel sheet and those will be sent to respecting merchant manually and a response messages will be auto processed to the buyers.</w:t>
+        <w:t>The orders details will be up</w:t>
+      </w:r>
+      <w:r>
+        <w:t>dated in a excel sheet and drop ship requests will be sent to respective</w:t>
+      </w:r>
+      <w:r>
+        <w:t xml:space="preserve"> merchant manually and a response</w:t>
+      </w:r>
+      <w:r>
+        <w:t xml:space="preserve"> messages will be auto generated and processed</w:t>
+      </w:r>
+      <w:r>
+        <w:t xml:space="preserve"> to the buyers.</w:t>
       </w:r>
       <w:r>
         <w:t xml:space="preserve"> </w:t>
       </w:r>
       <w:r>
-        <w:t xml:space="preserve">  </w:t>
+        <w:t xml:space="preserve"> </w:t>
+      </w:r>
+    </w:p>
+    <w:p>
+      <w:r>
+        <w:t>The project’s  goal is to look</w:t>
+      </w:r>
+      <w:r>
+        <w:t xml:space="preserve"> for</w:t>
+      </w:r>
+      <w:r>
+        <w:t xml:space="preserve"> ways of</w:t>
+      </w:r>
+      <w:r>
+        <w:t xml:space="preserve"> </w:t>
+      </w:r>
+      <w:r>
+        <w:t>automation to cross the limits.</w:t>
+      </w:r>
+      <w:r>
+        <w:t xml:space="preserve"> </w:t>
       </w:r>
     </w:p>
     <w:sectPr>

</xml_diff>

<commit_message>
A new item is added
</commit_message>
<xml_diff>
--- a/DSA documentaion v1.docx
+++ b/DSA documentaion v1.docx
@@ -610,16 +610,19 @@
         <w:t xml:space="preserve"> for</w:t>
       </w:r>
       <w:r>
-        <w:t xml:space="preserve"> ways of</w:t>
+        <w:t xml:space="preserve"> ways for</w:t>
       </w:r>
       <w:r>
         <w:t xml:space="preserve"> </w:t>
       </w:r>
       <w:r>
-        <w:t>automation to cross the limits.</w:t>
-      </w:r>
-      <w:r>
-        <w:t xml:space="preserve"> </w:t>
+        <w:t>automation in supply chain</w:t>
+      </w:r>
+      <w:r>
+        <w:t xml:space="preserve"> management system</w:t>
+      </w:r>
+      <w:r>
+        <w:t>.</w:t>
       </w:r>
     </w:p>
     <w:sectPr>

</xml_diff>

<commit_message>
Updated training section in the documentation
</commit_message>
<xml_diff>
--- a/DSA documentaion v1.docx
+++ b/DSA documentaion v1.docx
@@ -176,9 +176,11 @@
             <w:tcW w:w="4628" w:type="dxa"/>
           </w:tcPr>
           <w:p>
+            <w:proofErr w:type="spellStart"/>
             <w:r>
               <w:t>pyCharm</w:t>
             </w:r>
+            <w:proofErr w:type="spellEnd"/>
           </w:p>
         </w:tc>
         <w:tc>
@@ -280,8 +282,21 @@
               <w:cnfStyle w:val="000000100000"/>
             </w:pPr>
             <w:r>
-              <w:t>EC2, BeanStalk, RDS and CodeStar</w:t>
-            </w:r>
+              <w:t xml:space="preserve">EC2, </w:t>
+            </w:r>
+            <w:proofErr w:type="spellStart"/>
+            <w:r>
+              <w:t>BeanStalk</w:t>
+            </w:r>
+            <w:proofErr w:type="spellEnd"/>
+            <w:r>
+              <w:t xml:space="preserve">, RDS and </w:t>
+            </w:r>
+            <w:proofErr w:type="spellStart"/>
+            <w:r>
+              <w:t>CodeStar</w:t>
+            </w:r>
+            <w:proofErr w:type="spellEnd"/>
           </w:p>
         </w:tc>
       </w:tr>
@@ -296,9 +311,11 @@
             <w:tcW w:w="4628" w:type="dxa"/>
           </w:tcPr>
           <w:p>
+            <w:proofErr w:type="spellStart"/>
             <w:r>
               <w:t>GitHub</w:t>
             </w:r>
+            <w:proofErr w:type="spellEnd"/>
           </w:p>
         </w:tc>
         <w:tc>
@@ -309,9 +326,11 @@
             <w:pPr>
               <w:cnfStyle w:val="000000010000"/>
             </w:pPr>
+            <w:proofErr w:type="spellStart"/>
             <w:r>
               <w:t>Gitbash</w:t>
             </w:r>
+            <w:proofErr w:type="spellEnd"/>
           </w:p>
         </w:tc>
       </w:tr>
@@ -327,7 +346,15 @@
           </w:tcPr>
           <w:p>
             <w:r>
-              <w:t>Selenium webdriver for</w:t>
+              <w:t xml:space="preserve">Selenium </w:t>
+            </w:r>
+            <w:proofErr w:type="spellStart"/>
+            <w:r>
+              <w:t>webdriver</w:t>
+            </w:r>
+            <w:proofErr w:type="spellEnd"/>
+            <w:r>
+              <w:t xml:space="preserve"> for</w:t>
             </w:r>
             <w:r>
               <w:t xml:space="preserve"> python</w:t>
@@ -359,9 +386,11 @@
             <w:tcW w:w="4628" w:type="dxa"/>
           </w:tcPr>
           <w:p>
+            <w:proofErr w:type="spellStart"/>
             <w:r>
               <w:t>BeautifulSoup</w:t>
             </w:r>
+            <w:proofErr w:type="spellEnd"/>
             <w:r>
               <w:t xml:space="preserve"> for Python</w:t>
             </w:r>
@@ -412,10 +441,18 @@
         <w:t xml:space="preserve"> automation in supply chain domain has its advantage in reducing man power hence</w:t>
       </w:r>
       <w:r>
-        <w:t xml:space="preserve"> by-producing a</w:t>
-      </w:r>
-      <w:r>
-        <w:t xml:space="preserve"> substantial revenue.</w:t>
+        <w:t xml:space="preserve"> by-producing </w:t>
+      </w:r>
+      <w:proofErr w:type="gramStart"/>
+      <w:r>
+        <w:t>a</w:t>
+      </w:r>
+      <w:r>
+        <w:t xml:space="preserve"> substantial</w:t>
+      </w:r>
+      <w:proofErr w:type="gramEnd"/>
+      <w:r>
+        <w:t xml:space="preserve"> revenue.</w:t>
       </w:r>
     </w:p>
     <w:p>
@@ -431,6 +468,128 @@
         <w:rPr>
           <w:b/>
         </w:rPr>
+        <w:t>Training</w:t>
+      </w:r>
+    </w:p>
+    <w:p>
+      <w:pPr>
+        <w:pStyle w:val="ListParagraph"/>
+        <w:numPr>
+          <w:ilvl w:val="0"/>
+          <w:numId w:val="4"/>
+        </w:numPr>
+      </w:pPr>
+      <w:r>
+        <w:t xml:space="preserve">Spring MVC configuration with Hibernate in Eclipse – maven – </w:t>
+      </w:r>
+      <w:proofErr w:type="spellStart"/>
+      <w:r>
+        <w:t>Jquery</w:t>
+      </w:r>
+      <w:proofErr w:type="spellEnd"/>
+      <w:r>
+        <w:t xml:space="preserve"> – JSON - CRUD</w:t>
+      </w:r>
+    </w:p>
+    <w:p>
+      <w:pPr>
+        <w:pStyle w:val="ListParagraph"/>
+        <w:numPr>
+          <w:ilvl w:val="0"/>
+          <w:numId w:val="4"/>
+        </w:numPr>
+      </w:pPr>
+      <w:r>
+        <w:t>Spring hibernate CRUD operation with web services</w:t>
+      </w:r>
+    </w:p>
+    <w:p>
+      <w:pPr>
+        <w:pStyle w:val="ListParagraph"/>
+        <w:numPr>
+          <w:ilvl w:val="0"/>
+          <w:numId w:val="4"/>
+        </w:numPr>
+      </w:pPr>
+      <w:r>
+        <w:t>SOAP and REST API</w:t>
+      </w:r>
+    </w:p>
+    <w:p>
+      <w:pPr>
+        <w:pStyle w:val="ListParagraph"/>
+        <w:numPr>
+          <w:ilvl w:val="0"/>
+          <w:numId w:val="4"/>
+        </w:numPr>
+      </w:pPr>
+      <w:r>
+        <w:t>See through the complete online shopping project flow and make necessary changes.</w:t>
+      </w:r>
+      <w:r>
+        <w:br/>
+      </w:r>
+      <w:r>
+        <w:t>https://github.com/Raj-kishore/online-shopping</w:t>
+      </w:r>
+    </w:p>
+    <w:p>
+      <w:pPr>
+        <w:pStyle w:val="ListParagraph"/>
+        <w:numPr>
+          <w:ilvl w:val="0"/>
+          <w:numId w:val="4"/>
+        </w:numPr>
+      </w:pPr>
+      <w:r>
+        <w:t xml:space="preserve">Implementation of </w:t>
+      </w:r>
+      <w:proofErr w:type="spellStart"/>
+      <w:r>
+        <w:t>JUnit</w:t>
+      </w:r>
+      <w:proofErr w:type="spellEnd"/>
+      <w:r>
+        <w:t xml:space="preserve"> in project testing.</w:t>
+      </w:r>
+    </w:p>
+    <w:p>
+      <w:pPr>
+        <w:pStyle w:val="ListParagraph"/>
+        <w:numPr>
+          <w:ilvl w:val="0"/>
+          <w:numId w:val="4"/>
+        </w:numPr>
+      </w:pPr>
+      <w:r>
+        <w:t xml:space="preserve">Scrapping and Annotating product using Python libraries – Selenium and bs4 </w:t>
+      </w:r>
+    </w:p>
+    <w:p>
+      <w:pPr>
+        <w:pStyle w:val="ListParagraph"/>
+        <w:numPr>
+          <w:ilvl w:val="0"/>
+          <w:numId w:val="4"/>
+        </w:numPr>
+      </w:pPr>
+      <w:r>
+        <w:t>Automate the whole supply chain.</w:t>
+      </w:r>
+    </w:p>
+    <w:p>
+      <w:pPr>
+        <w:pBdr>
+          <w:bottom w:val="double" w:sz="6" w:space="1" w:color="auto"/>
+        </w:pBdr>
+        <w:rPr>
+          <w:b/>
+        </w:rPr>
+      </w:pPr>
+      <w:r>
+        <w:rPr>
+          <w:b/>
+        </w:rPr>
         <w:t>Project work flow</w:t>
       </w:r>
     </w:p>
@@ -457,7 +616,7 @@
       </w:r>
     </w:p>
     <w:p>
-      <w:hyperlink r:id="rId6" w:history="1">
+      <w:hyperlink r:id="rId7" w:history="1">
         <w:r>
           <w:rPr>
             <w:rStyle w:val="Hyperlink"/>
@@ -504,7 +663,15 @@
         <w:t xml:space="preserve"> format. You need to push the generated file</w:t>
       </w:r>
       <w:r>
-        <w:t xml:space="preserve"> to github URL in your </w:t>
+        <w:t xml:space="preserve"> to </w:t>
+      </w:r>
+      <w:proofErr w:type="spellStart"/>
+      <w:r>
+        <w:t>github</w:t>
+      </w:r>
+      <w:proofErr w:type="spellEnd"/>
+      <w:r>
+        <w:t xml:space="preserve"> URL in your </w:t>
       </w:r>
       <w:r>
         <w:t xml:space="preserve">respective git branch otherwise </w:t>
@@ -521,18 +688,43 @@
     </w:p>
     <w:p>
       <w:r>
+        <w:lastRenderedPageBreak/>
         <w:t>The website front and backend has to be developed in Java EE</w:t>
       </w:r>
       <w:r>
         <w:t xml:space="preserve"> with Spring MVC, Hibernate along with</w:t>
       </w:r>
       <w:r>
-        <w:t xml:space="preserve"> RESTful webservices.</w:t>
+        <w:t xml:space="preserve"> </w:t>
+      </w:r>
+      <w:proofErr w:type="spellStart"/>
+      <w:r>
+        <w:t>RESTful</w:t>
+      </w:r>
+      <w:proofErr w:type="spellEnd"/>
+      <w:r>
+        <w:t xml:space="preserve"> </w:t>
+      </w:r>
+      <w:proofErr w:type="spellStart"/>
+      <w:r>
+        <w:t>webservices</w:t>
+      </w:r>
+      <w:proofErr w:type="spellEnd"/>
+      <w:r>
+        <w:t>.</w:t>
       </w:r>
     </w:p>
     <w:p>
       <w:r>
-        <w:t>The website will be deployed in AWS BeanStalk.</w:t>
+        <w:t xml:space="preserve">The website will be deployed in AWS </w:t>
+      </w:r>
+      <w:proofErr w:type="spellStart"/>
+      <w:r>
+        <w:t>BeanStalk</w:t>
+      </w:r>
+      <w:proofErr w:type="spellEnd"/>
+      <w:r>
+        <w:t>.</w:t>
       </w:r>
     </w:p>
     <w:p>
@@ -543,11 +735,32 @@
         <w:t xml:space="preserve"> on</w:t>
       </w:r>
       <w:r>
-        <w:t xml:space="preserve"> Aliexpress.com ,update the prices and push it to gitHub. Those price updates</w:t>
-      </w:r>
-      <w:r>
-        <w:t xml:space="preserve"> from github</w:t>
-      </w:r>
+        <w:t xml:space="preserve"> </w:t>
+      </w:r>
+      <w:proofErr w:type="gramStart"/>
+      <w:r>
+        <w:t>Aliexpress.com ,update</w:t>
+      </w:r>
+      <w:proofErr w:type="gramEnd"/>
+      <w:r>
+        <w:t xml:space="preserve"> the prices and push it to </w:t>
+      </w:r>
+      <w:proofErr w:type="spellStart"/>
+      <w:r>
+        <w:t>gitHub</w:t>
+      </w:r>
+      <w:proofErr w:type="spellEnd"/>
+      <w:r>
+        <w:t>. Those price updates</w:t>
+      </w:r>
+      <w:r>
+        <w:t xml:space="preserve"> from </w:t>
+      </w:r>
+      <w:proofErr w:type="spellStart"/>
+      <w:r>
+        <w:t>github</w:t>
+      </w:r>
+      <w:proofErr w:type="spellEnd"/>
       <w:r>
         <w:t xml:space="preserve"> will</w:t>
       </w:r>
@@ -604,7 +817,15 @@
     </w:p>
     <w:p>
       <w:r>
-        <w:t>The project’s  goal is to look</w:t>
+        <w:t xml:space="preserve">The </w:t>
+      </w:r>
+      <w:proofErr w:type="gramStart"/>
+      <w:r>
+        <w:t>project’s  goal</w:t>
+      </w:r>
+      <w:proofErr w:type="gramEnd"/>
+      <w:r>
+        <w:t xml:space="preserve"> is to look</w:t>
       </w:r>
       <w:r>
         <w:t xml:space="preserve"> for</w:t>
@@ -683,6 +904,450 @@
     </w:p>
   </w:footnote>
 </w:footnotes>
+</file>
+
+<file path=word/numbering.xml><?xml version="1.0" encoding="utf-8"?>
+<w:numbering xmlns:ve="http://schemas.openxmlformats.org/markup-compatibility/2006" xmlns:o="urn:schemas-microsoft-com:office:office" xmlns:r="http://schemas.openxmlformats.org/officeDocument/2006/relationships" xmlns:m="http://schemas.openxmlformats.org/officeDocument/2006/math" xmlns:v="urn:schemas-microsoft-com:vml" xmlns:wp="http://schemas.openxmlformats.org/drawingml/2006/wordprocessingDrawing" xmlns:w10="urn:schemas-microsoft-com:office:word" xmlns:w="http://schemas.openxmlformats.org/wordprocessingml/2006/main" xmlns:wne="http://schemas.microsoft.com/office/word/2006/wordml">
+  <w:abstractNum w:abstractNumId="0">
+    <w:nsid w:val="021B7D2E"/>
+    <w:multiLevelType w:val="hybridMultilevel"/>
+    <w:tmpl w:val="532AE9FA"/>
+    <w:lvl w:ilvl="0" w:tplc="40090009">
+      <w:start w:val="1"/>
+      <w:numFmt w:val="bullet"/>
+      <w:lvlText w:val=""/>
+      <w:lvlJc w:val="left"/>
+      <w:pPr>
+        <w:ind w:left="720" w:hanging="360"/>
+      </w:pPr>
+      <w:rPr>
+        <w:rFonts w:ascii="Wingdings" w:hAnsi="Wingdings" w:hint="default"/>
+      </w:rPr>
+    </w:lvl>
+    <w:lvl w:ilvl="1" w:tplc="40090003" w:tentative="1">
+      <w:start w:val="1"/>
+      <w:numFmt w:val="bullet"/>
+      <w:lvlText w:val="o"/>
+      <w:lvlJc w:val="left"/>
+      <w:pPr>
+        <w:ind w:left="1440" w:hanging="360"/>
+      </w:pPr>
+      <w:rPr>
+        <w:rFonts w:ascii="Courier New" w:hAnsi="Courier New" w:cs="Courier New" w:hint="default"/>
+      </w:rPr>
+    </w:lvl>
+    <w:lvl w:ilvl="2" w:tplc="40090005" w:tentative="1">
+      <w:start w:val="1"/>
+      <w:numFmt w:val="bullet"/>
+      <w:lvlText w:val=""/>
+      <w:lvlJc w:val="left"/>
+      <w:pPr>
+        <w:ind w:left="2160" w:hanging="360"/>
+      </w:pPr>
+      <w:rPr>
+        <w:rFonts w:ascii="Wingdings" w:hAnsi="Wingdings" w:hint="default"/>
+      </w:rPr>
+    </w:lvl>
+    <w:lvl w:ilvl="3" w:tplc="40090001" w:tentative="1">
+      <w:start w:val="1"/>
+      <w:numFmt w:val="bullet"/>
+      <w:lvlText w:val=""/>
+      <w:lvlJc w:val="left"/>
+      <w:pPr>
+        <w:ind w:left="2880" w:hanging="360"/>
+      </w:pPr>
+      <w:rPr>
+        <w:rFonts w:ascii="Symbol" w:hAnsi="Symbol" w:hint="default"/>
+      </w:rPr>
+    </w:lvl>
+    <w:lvl w:ilvl="4" w:tplc="40090003" w:tentative="1">
+      <w:start w:val="1"/>
+      <w:numFmt w:val="bullet"/>
+      <w:lvlText w:val="o"/>
+      <w:lvlJc w:val="left"/>
+      <w:pPr>
+        <w:ind w:left="3600" w:hanging="360"/>
+      </w:pPr>
+      <w:rPr>
+        <w:rFonts w:ascii="Courier New" w:hAnsi="Courier New" w:cs="Courier New" w:hint="default"/>
+      </w:rPr>
+    </w:lvl>
+    <w:lvl w:ilvl="5" w:tplc="40090005" w:tentative="1">
+      <w:start w:val="1"/>
+      <w:numFmt w:val="bullet"/>
+      <w:lvlText w:val=""/>
+      <w:lvlJc w:val="left"/>
+      <w:pPr>
+        <w:ind w:left="4320" w:hanging="360"/>
+      </w:pPr>
+      <w:rPr>
+        <w:rFonts w:ascii="Wingdings" w:hAnsi="Wingdings" w:hint="default"/>
+      </w:rPr>
+    </w:lvl>
+    <w:lvl w:ilvl="6" w:tplc="40090001" w:tentative="1">
+      <w:start w:val="1"/>
+      <w:numFmt w:val="bullet"/>
+      <w:lvlText w:val=""/>
+      <w:lvlJc w:val="left"/>
+      <w:pPr>
+        <w:ind w:left="5040" w:hanging="360"/>
+      </w:pPr>
+      <w:rPr>
+        <w:rFonts w:ascii="Symbol" w:hAnsi="Symbol" w:hint="default"/>
+      </w:rPr>
+    </w:lvl>
+    <w:lvl w:ilvl="7" w:tplc="40090003" w:tentative="1">
+      <w:start w:val="1"/>
+      <w:numFmt w:val="bullet"/>
+      <w:lvlText w:val="o"/>
+      <w:lvlJc w:val="left"/>
+      <w:pPr>
+        <w:ind w:left="5760" w:hanging="360"/>
+      </w:pPr>
+      <w:rPr>
+        <w:rFonts w:ascii="Courier New" w:hAnsi="Courier New" w:cs="Courier New" w:hint="default"/>
+      </w:rPr>
+    </w:lvl>
+    <w:lvl w:ilvl="8" w:tplc="40090005" w:tentative="1">
+      <w:start w:val="1"/>
+      <w:numFmt w:val="bullet"/>
+      <w:lvlText w:val=""/>
+      <w:lvlJc w:val="left"/>
+      <w:pPr>
+        <w:ind w:left="6480" w:hanging="360"/>
+      </w:pPr>
+      <w:rPr>
+        <w:rFonts w:ascii="Wingdings" w:hAnsi="Wingdings" w:hint="default"/>
+      </w:rPr>
+    </w:lvl>
+  </w:abstractNum>
+  <w:abstractNum w:abstractNumId="1">
+    <w:nsid w:val="3BD10A86"/>
+    <w:multiLevelType w:val="hybridMultilevel"/>
+    <w:tmpl w:val="B914B0A8"/>
+    <w:lvl w:ilvl="0" w:tplc="40090001">
+      <w:start w:val="1"/>
+      <w:numFmt w:val="bullet"/>
+      <w:lvlText w:val=""/>
+      <w:lvlJc w:val="left"/>
+      <w:pPr>
+        <w:ind w:left="720" w:hanging="360"/>
+      </w:pPr>
+      <w:rPr>
+        <w:rFonts w:ascii="Symbol" w:hAnsi="Symbol" w:hint="default"/>
+      </w:rPr>
+    </w:lvl>
+    <w:lvl w:ilvl="1" w:tplc="40090003" w:tentative="1">
+      <w:start w:val="1"/>
+      <w:numFmt w:val="bullet"/>
+      <w:lvlText w:val="o"/>
+      <w:lvlJc w:val="left"/>
+      <w:pPr>
+        <w:ind w:left="1440" w:hanging="360"/>
+      </w:pPr>
+      <w:rPr>
+        <w:rFonts w:ascii="Courier New" w:hAnsi="Courier New" w:cs="Courier New" w:hint="default"/>
+      </w:rPr>
+    </w:lvl>
+    <w:lvl w:ilvl="2" w:tplc="40090005" w:tentative="1">
+      <w:start w:val="1"/>
+      <w:numFmt w:val="bullet"/>
+      <w:lvlText w:val=""/>
+      <w:lvlJc w:val="left"/>
+      <w:pPr>
+        <w:ind w:left="2160" w:hanging="360"/>
+      </w:pPr>
+      <w:rPr>
+        <w:rFonts w:ascii="Wingdings" w:hAnsi="Wingdings" w:hint="default"/>
+      </w:rPr>
+    </w:lvl>
+    <w:lvl w:ilvl="3" w:tplc="40090001" w:tentative="1">
+      <w:start w:val="1"/>
+      <w:numFmt w:val="bullet"/>
+      <w:lvlText w:val=""/>
+      <w:lvlJc w:val="left"/>
+      <w:pPr>
+        <w:ind w:left="2880" w:hanging="360"/>
+      </w:pPr>
+      <w:rPr>
+        <w:rFonts w:ascii="Symbol" w:hAnsi="Symbol" w:hint="default"/>
+      </w:rPr>
+    </w:lvl>
+    <w:lvl w:ilvl="4" w:tplc="40090003" w:tentative="1">
+      <w:start w:val="1"/>
+      <w:numFmt w:val="bullet"/>
+      <w:lvlText w:val="o"/>
+      <w:lvlJc w:val="left"/>
+      <w:pPr>
+        <w:ind w:left="3600" w:hanging="360"/>
+      </w:pPr>
+      <w:rPr>
+        <w:rFonts w:ascii="Courier New" w:hAnsi="Courier New" w:cs="Courier New" w:hint="default"/>
+      </w:rPr>
+    </w:lvl>
+    <w:lvl w:ilvl="5" w:tplc="40090005" w:tentative="1">
+      <w:start w:val="1"/>
+      <w:numFmt w:val="bullet"/>
+      <w:lvlText w:val=""/>
+      <w:lvlJc w:val="left"/>
+      <w:pPr>
+        <w:ind w:left="4320" w:hanging="360"/>
+      </w:pPr>
+      <w:rPr>
+        <w:rFonts w:ascii="Wingdings" w:hAnsi="Wingdings" w:hint="default"/>
+      </w:rPr>
+    </w:lvl>
+    <w:lvl w:ilvl="6" w:tplc="40090001" w:tentative="1">
+      <w:start w:val="1"/>
+      <w:numFmt w:val="bullet"/>
+      <w:lvlText w:val=""/>
+      <w:lvlJc w:val="left"/>
+      <w:pPr>
+        <w:ind w:left="5040" w:hanging="360"/>
+      </w:pPr>
+      <w:rPr>
+        <w:rFonts w:ascii="Symbol" w:hAnsi="Symbol" w:hint="default"/>
+      </w:rPr>
+    </w:lvl>
+    <w:lvl w:ilvl="7" w:tplc="40090003" w:tentative="1">
+      <w:start w:val="1"/>
+      <w:numFmt w:val="bullet"/>
+      <w:lvlText w:val="o"/>
+      <w:lvlJc w:val="left"/>
+      <w:pPr>
+        <w:ind w:left="5760" w:hanging="360"/>
+      </w:pPr>
+      <w:rPr>
+        <w:rFonts w:ascii="Courier New" w:hAnsi="Courier New" w:cs="Courier New" w:hint="default"/>
+      </w:rPr>
+    </w:lvl>
+    <w:lvl w:ilvl="8" w:tplc="40090005" w:tentative="1">
+      <w:start w:val="1"/>
+      <w:numFmt w:val="bullet"/>
+      <w:lvlText w:val=""/>
+      <w:lvlJc w:val="left"/>
+      <w:pPr>
+        <w:ind w:left="6480" w:hanging="360"/>
+      </w:pPr>
+      <w:rPr>
+        <w:rFonts w:ascii="Wingdings" w:hAnsi="Wingdings" w:hint="default"/>
+      </w:rPr>
+    </w:lvl>
+  </w:abstractNum>
+  <w:abstractNum w:abstractNumId="2">
+    <w:nsid w:val="66133FBB"/>
+    <w:multiLevelType w:val="hybridMultilevel"/>
+    <w:tmpl w:val="44EED444"/>
+    <w:lvl w:ilvl="0" w:tplc="4009000F">
+      <w:numFmt w:val="decimal"/>
+      <w:lvlText w:val="%1."/>
+      <w:lvlJc w:val="left"/>
+      <w:pPr>
+        <w:ind w:left="720" w:hanging="360"/>
+      </w:pPr>
+      <w:rPr>
+        <w:rFonts w:hint="default"/>
+      </w:rPr>
+    </w:lvl>
+    <w:lvl w:ilvl="1" w:tplc="40090019" w:tentative="1">
+      <w:start w:val="1"/>
+      <w:numFmt w:val="lowerLetter"/>
+      <w:lvlText w:val="%2."/>
+      <w:lvlJc w:val="left"/>
+      <w:pPr>
+        <w:ind w:left="1440" w:hanging="360"/>
+      </w:pPr>
+    </w:lvl>
+    <w:lvl w:ilvl="2" w:tplc="4009001B" w:tentative="1">
+      <w:start w:val="1"/>
+      <w:numFmt w:val="lowerRoman"/>
+      <w:lvlText w:val="%3."/>
+      <w:lvlJc w:val="right"/>
+      <w:pPr>
+        <w:ind w:left="2160" w:hanging="180"/>
+      </w:pPr>
+    </w:lvl>
+    <w:lvl w:ilvl="3" w:tplc="4009000F" w:tentative="1">
+      <w:start w:val="1"/>
+      <w:numFmt w:val="decimal"/>
+      <w:lvlText w:val="%4."/>
+      <w:lvlJc w:val="left"/>
+      <w:pPr>
+        <w:ind w:left="2880" w:hanging="360"/>
+      </w:pPr>
+    </w:lvl>
+    <w:lvl w:ilvl="4" w:tplc="40090019" w:tentative="1">
+      <w:start w:val="1"/>
+      <w:numFmt w:val="lowerLetter"/>
+      <w:lvlText w:val="%5."/>
+      <w:lvlJc w:val="left"/>
+      <w:pPr>
+        <w:ind w:left="3600" w:hanging="360"/>
+      </w:pPr>
+    </w:lvl>
+    <w:lvl w:ilvl="5" w:tplc="4009001B" w:tentative="1">
+      <w:start w:val="1"/>
+      <w:numFmt w:val="lowerRoman"/>
+      <w:lvlText w:val="%6."/>
+      <w:lvlJc w:val="right"/>
+      <w:pPr>
+        <w:ind w:left="4320" w:hanging="180"/>
+      </w:pPr>
+    </w:lvl>
+    <w:lvl w:ilvl="6" w:tplc="4009000F" w:tentative="1">
+      <w:start w:val="1"/>
+      <w:numFmt w:val="decimal"/>
+      <w:lvlText w:val="%7."/>
+      <w:lvlJc w:val="left"/>
+      <w:pPr>
+        <w:ind w:left="5040" w:hanging="360"/>
+      </w:pPr>
+    </w:lvl>
+    <w:lvl w:ilvl="7" w:tplc="40090019" w:tentative="1">
+      <w:start w:val="1"/>
+      <w:numFmt w:val="lowerLetter"/>
+      <w:lvlText w:val="%8."/>
+      <w:lvlJc w:val="left"/>
+      <w:pPr>
+        <w:ind w:left="5760" w:hanging="360"/>
+      </w:pPr>
+    </w:lvl>
+    <w:lvl w:ilvl="8" w:tplc="4009001B" w:tentative="1">
+      <w:start w:val="1"/>
+      <w:numFmt w:val="lowerRoman"/>
+      <w:lvlText w:val="%9."/>
+      <w:lvlJc w:val="right"/>
+      <w:pPr>
+        <w:ind w:left="6480" w:hanging="180"/>
+      </w:pPr>
+    </w:lvl>
+  </w:abstractNum>
+  <w:abstractNum w:abstractNumId="3">
+    <w:nsid w:val="6B5F679F"/>
+    <w:multiLevelType w:val="hybridMultilevel"/>
+    <w:tmpl w:val="2174D7C6"/>
+    <w:lvl w:ilvl="0" w:tplc="4009000F">
+      <w:start w:val="1"/>
+      <w:numFmt w:val="decimal"/>
+      <w:lvlText w:val="%1."/>
+      <w:lvlJc w:val="left"/>
+      <w:pPr>
+        <w:ind w:left="720" w:hanging="360"/>
+      </w:pPr>
+      <w:rPr>
+        <w:rFonts w:hint="default"/>
+      </w:rPr>
+    </w:lvl>
+    <w:lvl w:ilvl="1" w:tplc="40090003" w:tentative="1">
+      <w:start w:val="1"/>
+      <w:numFmt w:val="bullet"/>
+      <w:lvlText w:val="o"/>
+      <w:lvlJc w:val="left"/>
+      <w:pPr>
+        <w:ind w:left="1440" w:hanging="360"/>
+      </w:pPr>
+      <w:rPr>
+        <w:rFonts w:ascii="Courier New" w:hAnsi="Courier New" w:cs="Courier New" w:hint="default"/>
+      </w:rPr>
+    </w:lvl>
+    <w:lvl w:ilvl="2" w:tplc="40090005" w:tentative="1">
+      <w:start w:val="1"/>
+      <w:numFmt w:val="bullet"/>
+      <w:lvlText w:val=""/>
+      <w:lvlJc w:val="left"/>
+      <w:pPr>
+        <w:ind w:left="2160" w:hanging="360"/>
+      </w:pPr>
+      <w:rPr>
+        <w:rFonts w:ascii="Wingdings" w:hAnsi="Wingdings" w:hint="default"/>
+      </w:rPr>
+    </w:lvl>
+    <w:lvl w:ilvl="3" w:tplc="40090001" w:tentative="1">
+      <w:start w:val="1"/>
+      <w:numFmt w:val="bullet"/>
+      <w:lvlText w:val=""/>
+      <w:lvlJc w:val="left"/>
+      <w:pPr>
+        <w:ind w:left="2880" w:hanging="360"/>
+      </w:pPr>
+      <w:rPr>
+        <w:rFonts w:ascii="Symbol" w:hAnsi="Symbol" w:hint="default"/>
+      </w:rPr>
+    </w:lvl>
+    <w:lvl w:ilvl="4" w:tplc="40090003" w:tentative="1">
+      <w:start w:val="1"/>
+      <w:numFmt w:val="bullet"/>
+      <w:lvlText w:val="o"/>
+      <w:lvlJc w:val="left"/>
+      <w:pPr>
+        <w:ind w:left="3600" w:hanging="360"/>
+      </w:pPr>
+      <w:rPr>
+        <w:rFonts w:ascii="Courier New" w:hAnsi="Courier New" w:cs="Courier New" w:hint="default"/>
+      </w:rPr>
+    </w:lvl>
+    <w:lvl w:ilvl="5" w:tplc="40090005" w:tentative="1">
+      <w:start w:val="1"/>
+      <w:numFmt w:val="bullet"/>
+      <w:lvlText w:val=""/>
+      <w:lvlJc w:val="left"/>
+      <w:pPr>
+        <w:ind w:left="4320" w:hanging="360"/>
+      </w:pPr>
+      <w:rPr>
+        <w:rFonts w:ascii="Wingdings" w:hAnsi="Wingdings" w:hint="default"/>
+      </w:rPr>
+    </w:lvl>
+    <w:lvl w:ilvl="6" w:tplc="40090001" w:tentative="1">
+      <w:start w:val="1"/>
+      <w:numFmt w:val="bullet"/>
+      <w:lvlText w:val=""/>
+      <w:lvlJc w:val="left"/>
+      <w:pPr>
+        <w:ind w:left="5040" w:hanging="360"/>
+      </w:pPr>
+      <w:rPr>
+        <w:rFonts w:ascii="Symbol" w:hAnsi="Symbol" w:hint="default"/>
+      </w:rPr>
+    </w:lvl>
+    <w:lvl w:ilvl="7" w:tplc="40090003" w:tentative="1">
+      <w:start w:val="1"/>
+      <w:numFmt w:val="bullet"/>
+      <w:lvlText w:val="o"/>
+      <w:lvlJc w:val="left"/>
+      <w:pPr>
+        <w:ind w:left="5760" w:hanging="360"/>
+      </w:pPr>
+      <w:rPr>
+        <w:rFonts w:ascii="Courier New" w:hAnsi="Courier New" w:cs="Courier New" w:hint="default"/>
+      </w:rPr>
+    </w:lvl>
+    <w:lvl w:ilvl="8" w:tplc="40090005" w:tentative="1">
+      <w:start w:val="1"/>
+      <w:numFmt w:val="bullet"/>
+      <w:lvlText w:val=""/>
+      <w:lvlJc w:val="left"/>
+      <w:pPr>
+        <w:ind w:left="6480" w:hanging="360"/>
+      </w:pPr>
+      <w:rPr>
+        <w:rFonts w:ascii="Wingdings" w:hAnsi="Wingdings" w:hint="default"/>
+      </w:rPr>
+    </w:lvl>
+  </w:abstractNum>
+  <w:num w:numId="1">
+    <w:abstractNumId w:val="1"/>
+  </w:num>
+  <w:num w:numId="2">
+    <w:abstractNumId w:val="2"/>
+  </w:num>
+  <w:num w:numId="3">
+    <w:abstractNumId w:val="3"/>
+  </w:num>
+  <w:num w:numId="4">
+    <w:abstractNumId w:val="0"/>
+  </w:num>
+</w:numbering>
 </file>
 
 <file path=word/styles.xml><?xml version="1.0" encoding="utf-8"?>
@@ -1001,7 +1666,7 @@
       </w:tblCellMar>
     </w:tblPr>
   </w:style>
-  <w:style w:type="table" w:styleId="LightShading">
+  <w:style w:type="table" w:customStyle="1" w:styleId="LightShading">
     <w:name w:val="Light Shading"/>
     <w:basedOn w:val="TableNormal"/>
     <w:uiPriority w:val="60"/>
@@ -1337,7 +2002,7 @@
       </w:tcPr>
     </w:tblStylePr>
   </w:style>
-  <w:style w:type="table" w:styleId="LightGrid">
+  <w:style w:type="table" w:customStyle="1" w:styleId="LightGrid">
     <w:name w:val="Light Grid"/>
     <w:basedOn w:val="TableNormal"/>
     <w:uiPriority w:val="62"/>
@@ -1607,6 +2272,17 @@
       <w:color w:val="0000FF" w:themeColor="hyperlink"/>
       <w:u w:val="single"/>
     </w:rPr>
+  </w:style>
+  <w:style w:type="paragraph" w:styleId="ListParagraph">
+    <w:name w:val="List Paragraph"/>
+    <w:basedOn w:val="Normal"/>
+    <w:uiPriority w:val="34"/>
+    <w:qFormat/>
+    <w:rsid w:val="00507C32"/>
+    <w:pPr>
+      <w:ind w:left="720"/>
+      <w:contextualSpacing/>
+    </w:pPr>
   </w:style>
 </w:styles>
 </file>

</xml_diff>

<commit_message>
Further changes to the existing documentation
</commit_message>
<xml_diff>
--- a/DSA documentaion v1.docx
+++ b/DSA documentaion v1.docx
@@ -562,7 +562,15 @@
         </w:numPr>
       </w:pPr>
       <w:r>
-        <w:t xml:space="preserve">Scrapping and Annotating product using Python libraries – Selenium and bs4 </w:t>
+        <w:t xml:space="preserve">Scrapping and Annotating products from </w:t>
+      </w:r>
+      <w:proofErr w:type="spellStart"/>
+      <w:r>
+        <w:t>AliExpress</w:t>
+      </w:r>
+      <w:proofErr w:type="spellEnd"/>
+      <w:r>
+        <w:t xml:space="preserve"> using Python libraries – Selenium and bs4 </w:t>
       </w:r>
     </w:p>
     <w:p>
@@ -574,7 +582,15 @@
         </w:numPr>
       </w:pPr>
       <w:r>
-        <w:t>Automate the whole supply chain.</w:t>
+        <w:t xml:space="preserve">Automate the whole supply chain with </w:t>
+      </w:r>
+      <w:proofErr w:type="spellStart"/>
+      <w:r>
+        <w:t>AliExpress</w:t>
+      </w:r>
+      <w:proofErr w:type="spellEnd"/>
+      <w:r>
+        <w:t>.</w:t>
       </w:r>
     </w:p>
     <w:p>
@@ -1666,8 +1682,8 @@
       </w:tblCellMar>
     </w:tblPr>
   </w:style>
-  <w:style w:type="table" w:customStyle="1" w:styleId="LightShading">
-    <w:name w:val="Light Shading"/>
+  <w:style w:type="table" w:customStyle="1" w:styleId="LightShading1">
+    <w:name w:val="Light Shading1"/>
     <w:basedOn w:val="TableNormal"/>
     <w:uiPriority w:val="60"/>
     <w:rsid w:val="00D15895"/>
@@ -2002,8 +2018,8 @@
       </w:tcPr>
     </w:tblStylePr>
   </w:style>
-  <w:style w:type="table" w:customStyle="1" w:styleId="LightGrid">
-    <w:name w:val="Light Grid"/>
+  <w:style w:type="table" w:customStyle="1" w:styleId="LightGrid1">
+    <w:name w:val="Light Grid1"/>
     <w:basedOn w:val="TableNormal"/>
     <w:uiPriority w:val="62"/>
     <w:rsid w:val="00D15895"/>

</xml_diff>